<commit_message>
Word, erreurs index, bdd
</commit_message>
<xml_diff>
--- a/Documents Word/Explications requêtes.docx
+++ b/Documents Word/Explications requêtes.docx
@@ -67,62 +67,14 @@
           <w:sz w:val="20"/>
           <w:szCs w:val="20"/>
         </w:rPr>
-        <w:t xml:space="preserve">« SELECT </w:t>
-      </w:r>
-      <w:proofErr w:type="spellStart"/>
-      <w:r>
-        <w:rPr>
-          <w:sz w:val="20"/>
-          <w:szCs w:val="20"/>
-        </w:rPr>
-        <w:t>texteId</w:t>
-      </w:r>
-      <w:proofErr w:type="spellEnd"/>
-      <w:r>
-        <w:rPr>
-          <w:sz w:val="20"/>
-          <w:szCs w:val="20"/>
-        </w:rPr>
-        <w:t xml:space="preserve">, </w:t>
-      </w:r>
-      <w:proofErr w:type="spellStart"/>
-      <w:r>
-        <w:rPr>
-          <w:sz w:val="20"/>
-          <w:szCs w:val="20"/>
-        </w:rPr>
-        <w:t>texteCon</w:t>
-      </w:r>
-      <w:r>
-        <w:rPr>
-          <w:sz w:val="20"/>
-          <w:szCs w:val="20"/>
-        </w:rPr>
-        <w:t>tenu</w:t>
-      </w:r>
-      <w:proofErr w:type="spellEnd"/>
-      <w:r>
-        <w:rPr>
-          <w:sz w:val="20"/>
-          <w:szCs w:val="20"/>
-        </w:rPr>
-        <w:t xml:space="preserve"> FROM texte WHERE </w:t>
-      </w:r>
-      <w:proofErr w:type="spellStart"/>
-      <w:r>
-        <w:rPr>
-          <w:sz w:val="20"/>
-          <w:szCs w:val="20"/>
-        </w:rPr>
-        <w:t>texteId</w:t>
-      </w:r>
-      <w:proofErr w:type="spellEnd"/>
-      <w:r>
-        <w:rPr>
-          <w:sz w:val="20"/>
-          <w:szCs w:val="20"/>
-        </w:rPr>
-        <w:t>=</w:t>
+        <w:t>« SELECT texteId, texteCon</w:t>
+      </w:r>
+      <w:r>
+        <w:rPr>
+          <w:sz w:val="20"/>
+          <w:szCs w:val="20"/>
+        </w:rPr>
+        <w:t>tenu FROM texte WHERE texteId=</w:t>
       </w:r>
       <w:r>
         <w:rPr>
@@ -210,7 +162,6 @@
         </w:rPr>
         <w:t xml:space="preserve">SELECT * FROM </w:t>
       </w:r>
-      <w:proofErr w:type="gramStart"/>
       <w:r>
         <w:rPr>
           <w:sz w:val="20"/>
@@ -225,7 +176,6 @@
         </w:rPr>
         <w:t>»</w:t>
       </w:r>
-      <w:proofErr w:type="gramEnd"/>
     </w:p>
     <w:p>
       <w:pPr>
@@ -304,78 +254,21 @@
           <w:sz w:val="20"/>
           <w:szCs w:val="20"/>
         </w:rPr>
-        <w:t xml:space="preserve">SELECT </w:t>
-      </w:r>
-      <w:proofErr w:type="spellStart"/>
-      <w:r>
-        <w:rPr>
-          <w:sz w:val="20"/>
-          <w:szCs w:val="20"/>
-        </w:rPr>
-        <w:t>imageSour</w:t>
-      </w:r>
-      <w:r>
-        <w:rPr>
-          <w:sz w:val="20"/>
-          <w:szCs w:val="20"/>
-        </w:rPr>
-        <w:t>ce</w:t>
-      </w:r>
-      <w:proofErr w:type="spellEnd"/>
-      <w:r>
-        <w:rPr>
-          <w:sz w:val="20"/>
-          <w:szCs w:val="20"/>
-        </w:rPr>
-        <w:t xml:space="preserve"> FROM image WHERE </w:t>
-      </w:r>
-      <w:proofErr w:type="spellStart"/>
-      <w:r>
-        <w:rPr>
-          <w:sz w:val="20"/>
-          <w:szCs w:val="20"/>
-        </w:rPr>
-        <w:t>imageId</w:t>
-      </w:r>
-      <w:proofErr w:type="spellEnd"/>
-      <w:r>
-        <w:rPr>
-          <w:sz w:val="20"/>
-          <w:szCs w:val="20"/>
-        </w:rPr>
-        <w:t>= $</w:t>
-      </w:r>
-      <w:proofErr w:type="spellStart"/>
-      <w:r>
-        <w:rPr>
-          <w:sz w:val="20"/>
-          <w:szCs w:val="20"/>
-        </w:rPr>
-        <w:t>variableTable</w:t>
-      </w:r>
-      <w:proofErr w:type="spellEnd"/>
-      <w:r>
-        <w:rPr>
-          <w:sz w:val="20"/>
-          <w:szCs w:val="20"/>
-        </w:rPr>
-        <w:t>['</w:t>
-      </w:r>
-      <w:proofErr w:type="spellStart"/>
-      <w:r>
-        <w:rPr>
-          <w:sz w:val="20"/>
-          <w:szCs w:val="20"/>
-        </w:rPr>
-        <w:t>imageId</w:t>
-      </w:r>
-      <w:proofErr w:type="spellEnd"/>
-      <w:r>
-        <w:rPr>
-          <w:sz w:val="20"/>
-          <w:szCs w:val="20"/>
-        </w:rPr>
-        <w:t>']</w:t>
+        <w:t>SELECT imageSour</w:t>
+      </w:r>
+      <w:r>
+        <w:rPr>
+          <w:sz w:val="20"/>
+          <w:szCs w:val="20"/>
+        </w:rPr>
+        <w:t>ce FROM image WHERE imageId= $variableTable</w:t>
+      </w:r>
+      <w:r>
+        <w:rPr>
+          <w:sz w:val="20"/>
+          <w:szCs w:val="20"/>
+        </w:rPr>
+        <w:t>['imageId']</w:t>
       </w:r>
       <w:r>
         <w:rPr>
@@ -412,23 +305,7 @@
           <w:sz w:val="20"/>
           <w:szCs w:val="20"/>
         </w:rPr>
-        <w:t xml:space="preserve"> dans une seule table. Ainsi dans chaque table de page nous stockons l’id de l’image voulu et cette requête nous sert à récupérer cet id pour placer le chemin de l’image voulu dans une balise &lt;</w:t>
-      </w:r>
-      <w:proofErr w:type="spellStart"/>
-      <w:r>
-        <w:rPr>
-          <w:sz w:val="20"/>
-          <w:szCs w:val="20"/>
-        </w:rPr>
-        <w:t>img</w:t>
-      </w:r>
-      <w:proofErr w:type="spellEnd"/>
-      <w:r>
-        <w:rPr>
-          <w:sz w:val="20"/>
-          <w:szCs w:val="20"/>
-        </w:rPr>
-        <w:t xml:space="preserve">&gt;. </w:t>
+        <w:t xml:space="preserve"> dans une seule table. Ainsi dans chaque table de page nous stockons l’id de l’image voulu et cette requête nous sert à récupérer cet id pour placer le chemin de l’image voulu dans une balise &lt;img&gt;. </w:t>
       </w:r>
     </w:p>
     <w:p>
@@ -464,78 +341,21 @@
           <w:sz w:val="20"/>
           <w:szCs w:val="20"/>
         </w:rPr>
-        <w:t xml:space="preserve">SELECT </w:t>
-      </w:r>
-      <w:proofErr w:type="spellStart"/>
-      <w:r>
-        <w:rPr>
-          <w:sz w:val="20"/>
-          <w:szCs w:val="20"/>
-        </w:rPr>
-        <w:t>texteCont</w:t>
-      </w:r>
-      <w:r>
-        <w:rPr>
-          <w:sz w:val="20"/>
-          <w:szCs w:val="20"/>
-        </w:rPr>
-        <w:t>enu</w:t>
-      </w:r>
-      <w:proofErr w:type="spellEnd"/>
-      <w:r>
-        <w:rPr>
-          <w:sz w:val="20"/>
-          <w:szCs w:val="20"/>
-        </w:rPr>
-        <w:t xml:space="preserve"> FROM texte WHERE </w:t>
-      </w:r>
-      <w:proofErr w:type="spellStart"/>
-      <w:r>
-        <w:rPr>
-          <w:sz w:val="20"/>
-          <w:szCs w:val="20"/>
-        </w:rPr>
-        <w:t>texteId</w:t>
-      </w:r>
-      <w:proofErr w:type="spellEnd"/>
-      <w:r>
-        <w:rPr>
-          <w:sz w:val="20"/>
-          <w:szCs w:val="20"/>
-        </w:rPr>
-        <w:t>= $</w:t>
-      </w:r>
-      <w:proofErr w:type="spellStart"/>
-      <w:r>
-        <w:rPr>
-          <w:sz w:val="20"/>
-          <w:szCs w:val="20"/>
-        </w:rPr>
-        <w:t>variableTable</w:t>
-      </w:r>
-      <w:proofErr w:type="spellEnd"/>
-      <w:r>
-        <w:rPr>
-          <w:sz w:val="20"/>
-          <w:szCs w:val="20"/>
-        </w:rPr>
-        <w:t>['</w:t>
-      </w:r>
-      <w:proofErr w:type="spellStart"/>
-      <w:r>
-        <w:rPr>
-          <w:sz w:val="20"/>
-          <w:szCs w:val="20"/>
-        </w:rPr>
-        <w:t>texteId</w:t>
-      </w:r>
-      <w:proofErr w:type="spellEnd"/>
-      <w:r>
-        <w:rPr>
-          <w:sz w:val="20"/>
-          <w:szCs w:val="20"/>
-        </w:rPr>
-        <w:t>']</w:t>
+        <w:t>SELECT texteCont</w:t>
+      </w:r>
+      <w:r>
+        <w:rPr>
+          <w:sz w:val="20"/>
+          <w:szCs w:val="20"/>
+        </w:rPr>
+        <w:t>enu FROM texte WHERE texteId= $variableTable</w:t>
+      </w:r>
+      <w:r>
+        <w:rPr>
+          <w:sz w:val="20"/>
+          <w:szCs w:val="20"/>
+        </w:rPr>
+        <w:t>['texteId']</w:t>
       </w:r>
       <w:r>
         <w:rPr>
@@ -565,10 +385,68 @@
           <w:sz w:val="20"/>
           <w:szCs w:val="20"/>
         </w:rPr>
-        <w:t>Nous stockons donc l’id du texte pour l</w:t>
+        <w:t>Nous stockons donc l’</w:t>
+      </w:r>
+      <w:r>
+        <w:rPr>
+          <w:sz w:val="20"/>
+          <w:szCs w:val="20"/>
+        </w:rPr>
+        <w:t>id du texte pour le réutiliser pour afficher le bon texte au bon endroit.</w:t>
+      </w:r>
+    </w:p>
+    <w:p>
+      <w:pPr>
+        <w:rPr>
+          <w:sz w:val="20"/>
+          <w:szCs w:val="20"/>
+        </w:rPr>
+      </w:pPr>
+    </w:p>
+    <w:p>
+      <w:pPr>
+        <w:pStyle w:val="Pardeliste"/>
+        <w:numPr>
+          <w:ilvl w:val="0"/>
+          <w:numId w:val="2"/>
+        </w:numPr>
+        <w:rPr>
+          <w:sz w:val="20"/>
+          <w:szCs w:val="20"/>
+        </w:rPr>
+      </w:pPr>
+      <w:r>
+        <w:rPr>
+          <w:sz w:val="20"/>
+          <w:szCs w:val="20"/>
+        </w:rPr>
+        <w:t>« SELECT column1, column2 FROM table »</w:t>
+      </w:r>
+    </w:p>
+    <w:p>
+      <w:pPr>
+        <w:ind w:left="720"/>
+        <w:rPr>
+          <w:sz w:val="20"/>
+          <w:szCs w:val="20"/>
+        </w:rPr>
+      </w:pPr>
+      <w:r>
+        <w:rPr>
+          <w:sz w:val="20"/>
+          <w:szCs w:val="20"/>
+        </w:rPr>
+        <w:t>Cela nous permet de sélectionner seulement quelques colonnes pour ne pas faire de trop grosses requêtes : nous recherchons seulement ce qui nous intéresse pour les afficher par la suite.</w:t>
       </w:r>
       <w:bookmarkStart w:id="0" w:name="_GoBack"/>
       <w:bookmarkEnd w:id="0"/>
+      <w:r>
+        <w:rPr>
+          <w:sz w:val="20"/>
+          <w:szCs w:val="20"/>
+        </w:rPr>
+        <w:t xml:space="preserve"> </w:t>
+      </w:r>
     </w:p>
     <w:p/>
     <w:sectPr>
@@ -688,7 +566,7 @@
         <w:rFonts w:hint="default"/>
       </w:rPr>
     </w:lvl>
-    <w:lvl w:ilvl="1" w:tplc="040C0019" w:tentative="1">
+    <w:lvl w:ilvl="1" w:tplc="040C0019">
       <w:start w:val="1"/>
       <w:numFmt w:val="lowerLetter"/>
       <w:lvlText w:val="%2."/>

</xml_diff>